<commit_message>
Add a safer way to work with word
</commit_message>
<xml_diff>
--- a/documents/FileReport.docx
+++ b/documents/FileReport.docx
@@ -153,21 +153,7 @@
         <w:rPr>
           <w:sz w:val="24"/>
         </w:rPr>
-        <w:t xml:space="preserve"> Street, </w:t>
-      </w:r>
-      <w:proofErr w:type="spellStart"/>
-      <w:r>
-        <w:rPr>
-          <w:sz w:val="24"/>
-        </w:rPr>
-        <w:t>Saxenburg</w:t>
-      </w:r>
-      <w:proofErr w:type="spellEnd"/>
-      <w:r>
-        <w:rPr>
-          <w:sz w:val="24"/>
-        </w:rPr>
-        <w:t xml:space="preserve"> Park 1</w:t>
+        <w:t xml:space="preserve"> Street, Saxenburg Park 1</w:t>
       </w:r>
     </w:p>
     <w:p>
@@ -227,36 +213,62 @@
     <w:p>
       <w:pPr>
         <w:spacing w:after="0"/>
-        <w:ind w:firstLine="720"/>
-        <w:rPr>
-          <w:sz w:val="24"/>
-          <w:szCs w:val="20"/>
-        </w:rPr>
-      </w:pPr>
-      <w:r>
-        <w:rPr>
-          <w:sz w:val="24"/>
-          <w:szCs w:val="20"/>
-        </w:rPr>
-        <w:t>Certificate Filename</w:t>
-      </w:r>
-      <w:r>
-        <w:rPr>
-          <w:sz w:val="24"/>
-          <w:szCs w:val="20"/>
-        </w:rPr>
-        <w:t xml:space="preserve">: </w:t>
-      </w:r>
-      <w:r>
-        <w:rPr>
-          <w:sz w:val="24"/>
-          <w:szCs w:val="20"/>
-        </w:rPr>
-        <w:t xml:space="preserve">   </w:t>
-      </w:r>
-      <w:r>
-        <w:rPr>
-          <w:sz w:val="20"/>
+        <w:rPr>
+          <w:noProof/>
+        </w:rPr>
+      </w:pPr>
+      <w:r>
+        <w:rPr>
+          <w:sz w:val="24"/>
+          <w:szCs w:val="20"/>
+        </w:rPr>
+        <w:t xml:space="preserve">All files </w:t>
+      </w:r>
+      <w:r>
+        <w:rPr>
+          <w:sz w:val="24"/>
+          <w:szCs w:val="20"/>
+        </w:rPr>
+        <w:t xml:space="preserve">compiled within this report </w:t>
+      </w:r>
+      <w:r>
+        <w:rPr>
+          <w:sz w:val="24"/>
+          <w:szCs w:val="20"/>
+        </w:rPr>
+        <w:t>are</w:t>
+      </w:r>
+      <w:r>
+        <w:rPr>
+          <w:sz w:val="24"/>
+          <w:szCs w:val="20"/>
+        </w:rPr>
+        <w:t xml:space="preserve"> verified with SHA-256 hashes. </w:t>
+      </w:r>
+      <w:r>
+        <w:rPr>
+          <w:sz w:val="24"/>
+          <w:szCs w:val="20"/>
+        </w:rPr>
+        <w:t>T</w:t>
+      </w:r>
+      <w:r>
+        <w:rPr>
+          <w:sz w:val="24"/>
+          <w:szCs w:val="20"/>
+        </w:rPr>
+        <w:t xml:space="preserve">he integrity of </w:t>
+      </w:r>
+      <w:r>
+        <w:rPr>
+          <w:sz w:val="24"/>
+          <w:szCs w:val="20"/>
+        </w:rPr>
+        <w:t>the</w:t>
+      </w:r>
+      <w:r>
+        <w:rPr>
+          <w:sz w:val="24"/>
           <w:szCs w:val="20"/>
         </w:rPr>
         <w:t xml:space="preserve"> </w:t>
@@ -266,185 +278,53 @@
           <w:sz w:val="24"/>
           <w:szCs w:val="20"/>
         </w:rPr>
-        <w:t>__filename_2__</w:t>
+        <w:t xml:space="preserve">files </w:t>
+      </w:r>
+      <w:r>
+        <w:rPr>
+          <w:sz w:val="24"/>
+          <w:szCs w:val="20"/>
+        </w:rPr>
+        <w:t xml:space="preserve">can be verified at any time using a hashing tool or online service such as </w:t>
+      </w:r>
+      <w:hyperlink r:id="rId9" w:history="1">
+        <w:r>
+          <w:rPr>
+            <w:rStyle w:val="Hyperlink"/>
+          </w:rPr>
+          <w:t>https://md5file.com/calculator</w:t>
+        </w:r>
+      </w:hyperlink>
+      <w:r>
+        <w:rPr>
+          <w:sz w:val="24"/>
+          <w:szCs w:val="20"/>
+        </w:rPr>
+        <w:t>.</w:t>
       </w:r>
     </w:p>
     <w:p>
       <w:pPr>
         <w:spacing w:after="0"/>
-        <w:ind w:firstLine="720"/>
-        <w:rPr>
-          <w:sz w:val="20"/>
-          <w:szCs w:val="20"/>
-        </w:rPr>
-      </w:pPr>
-      <w:r>
-        <w:rPr>
-          <w:sz w:val="24"/>
-          <w:szCs w:val="20"/>
-        </w:rPr>
-        <w:t>Certificate SHA-256</w:t>
-      </w:r>
-      <w:r>
-        <w:rPr>
-          <w:sz w:val="24"/>
-          <w:szCs w:val="20"/>
-        </w:rPr>
-        <w:t>:</w:t>
-      </w:r>
-      <w:r>
-        <w:rPr>
-          <w:sz w:val="24"/>
-          <w:szCs w:val="20"/>
-        </w:rPr>
-        <w:tab/>
-      </w:r>
-      <w:r>
-        <w:rPr>
-          <w:sz w:val="24"/>
-          <w:szCs w:val="20"/>
-        </w:rPr>
-        <w:t xml:space="preserve">     </w:t>
-      </w:r>
-      <w:r>
-        <w:rPr>
-          <w:sz w:val="20"/>
-          <w:szCs w:val="20"/>
-        </w:rPr>
-        <w:t>__sha256_2__</w:t>
-      </w:r>
+        <w:rPr>
+          <w:noProof/>
+        </w:rPr>
+      </w:pPr>
     </w:p>
     <w:p>
       <w:pPr>
         <w:spacing w:after="0"/>
-        <w:ind w:firstLine="720"/>
-        <w:rPr>
-          <w:sz w:val="24"/>
-          <w:szCs w:val="20"/>
-        </w:rPr>
-      </w:pPr>
-    </w:p>
-    <w:p>
-      <w:pPr>
-        <w:spacing w:after="0"/>
-        <w:ind w:firstLine="720"/>
-        <w:rPr>
-          <w:sz w:val="24"/>
-          <w:szCs w:val="20"/>
-        </w:rPr>
-      </w:pPr>
-      <w:r>
-        <w:rPr>
-          <w:sz w:val="24"/>
-          <w:szCs w:val="20"/>
-        </w:rPr>
-        <w:t>Report Filename</w:t>
-      </w:r>
-      <w:r>
-        <w:rPr>
-          <w:sz w:val="24"/>
-          <w:szCs w:val="20"/>
-        </w:rPr>
-        <w:t>:</w:t>
-      </w:r>
-      <w:r>
-        <w:rPr>
-          <w:sz w:val="24"/>
-          <w:szCs w:val="20"/>
-        </w:rPr>
-        <w:tab/>
-      </w:r>
-      <w:r>
-        <w:rPr>
-          <w:sz w:val="24"/>
-          <w:szCs w:val="20"/>
-        </w:rPr>
-        <w:t xml:space="preserve">     </w:t>
-      </w:r>
-      <w:r>
-        <w:rPr>
-          <w:sz w:val="24"/>
-          <w:szCs w:val="20"/>
-        </w:rPr>
-        <w:t>__filename_1__</w:t>
-      </w:r>
-    </w:p>
-    <w:p>
-      <w:pPr>
-        <w:spacing w:after="0"/>
-        <w:ind w:firstLine="720"/>
-        <w:rPr>
-          <w:sz w:val="20"/>
-          <w:szCs w:val="20"/>
-        </w:rPr>
-      </w:pPr>
-      <w:r>
-        <w:rPr>
-          <w:sz w:val="24"/>
-          <w:szCs w:val="20"/>
-        </w:rPr>
-        <w:t>Report SHA-256</w:t>
-      </w:r>
-      <w:r>
-        <w:rPr>
-          <w:sz w:val="24"/>
-          <w:szCs w:val="20"/>
-        </w:rPr>
-        <w:t>:</w:t>
-      </w:r>
-      <w:r>
-        <w:rPr>
-          <w:sz w:val="24"/>
-          <w:szCs w:val="20"/>
-        </w:rPr>
-        <w:tab/>
-      </w:r>
-      <w:r>
-        <w:rPr>
-          <w:sz w:val="24"/>
-          <w:szCs w:val="20"/>
-        </w:rPr>
-        <w:t xml:space="preserve">     </w:t>
-      </w:r>
-      <w:r>
-        <w:rPr>
-          <w:sz w:val="20"/>
-          <w:szCs w:val="20"/>
-        </w:rPr>
-        <w:t>__sha256_1__</w:t>
-      </w:r>
-    </w:p>
-    <w:p>
-      <w:pPr>
-        <w:spacing w:after="0"/>
-        <w:rPr>
-          <w:sz w:val="24"/>
-          <w:szCs w:val="20"/>
-        </w:rPr>
-      </w:pPr>
-    </w:p>
-    <w:p>
-      <w:pPr>
-        <w:spacing w:after="0"/>
-        <w:rPr>
-          <w:sz w:val="24"/>
-          <w:szCs w:val="20"/>
-        </w:rPr>
-      </w:pPr>
-    </w:p>
-    <w:p>
-      <w:pPr>
-        <w:spacing w:after="0"/>
         <w:rPr>
           <w:noProof/>
         </w:rPr>
         <w:sectPr>
-          <w:headerReference w:type="even" r:id="rId9"/>
-          <w:headerReference w:type="default" r:id="rId10"/>
-          <w:footerReference w:type="even" r:id="rId11"/>
-          <w:footerReference w:type="default" r:id="rId12"/>
-          <w:headerReference w:type="first" r:id="rId13"/>
-          <w:footerReference w:type="first" r:id="rId14"/>
+          <w:headerReference w:type="even" r:id="rId10"/>
+          <w:headerReference w:type="default" r:id="rId11"/>
+          <w:footerReference w:type="even" r:id="rId12"/>
+          <w:footerReference w:type="default" r:id="rId13"/>
+          <w:headerReference w:type="first" r:id="rId14"/>
+          <w:footerReference w:type="first" r:id="rId15"/>
+          <w:type w:val="continuous"/>
           <w:pgSz w:w="11906" w:h="16838" w:code="9"/>
           <w:pgMar w:top="142" w:right="1440" w:bottom="448" w:left="902" w:header="720" w:footer="720" w:gutter="0"/>
           <w:pgBorders w:offsetFrom="page">
@@ -458,112 +338,301 @@
           <w:docGrid w:linePitch="360"/>
         </w:sectPr>
       </w:pPr>
-      <w:r>
-        <w:rPr>
-          <w:sz w:val="24"/>
-          <w:szCs w:val="20"/>
-        </w:rPr>
-        <w:t>All</w:t>
-      </w:r>
-      <w:r>
-        <w:rPr>
-          <w:sz w:val="24"/>
-          <w:szCs w:val="20"/>
-        </w:rPr>
-        <w:t xml:space="preserve"> certificat</w:t>
-      </w:r>
-      <w:r>
-        <w:rPr>
-          <w:sz w:val="24"/>
-          <w:szCs w:val="20"/>
-        </w:rPr>
-        <w:t>es</w:t>
-      </w:r>
-      <w:r>
-        <w:rPr>
-          <w:sz w:val="24"/>
-          <w:szCs w:val="20"/>
-        </w:rPr>
-        <w:t xml:space="preserve"> are provided in digital form and should also be distributed as such. </w:t>
-      </w:r>
-      <w:r>
-        <w:rPr>
-          <w:sz w:val="24"/>
-          <w:szCs w:val="20"/>
-        </w:rPr>
-        <w:t>A</w:t>
-      </w:r>
-      <w:r>
-        <w:rPr>
-          <w:sz w:val="24"/>
-          <w:szCs w:val="20"/>
-        </w:rPr>
-        <w:t>ny change to the file</w:t>
-      </w:r>
-      <w:r>
-        <w:rPr>
-          <w:sz w:val="24"/>
-          <w:szCs w:val="20"/>
-        </w:rPr>
-        <w:t>, by any means, will result in a different SHA-256 hash value and will render the certificate null and void. This includes, but is not limited to, using a pdf editor, using a document annotator, using a digital printer</w:t>
-      </w:r>
-      <w:r>
-        <w:rPr>
-          <w:sz w:val="24"/>
-          <w:szCs w:val="20"/>
-        </w:rPr>
-        <w:t xml:space="preserve">. </w:t>
-      </w:r>
-      <w:r>
-        <w:rPr>
-          <w:sz w:val="24"/>
-          <w:szCs w:val="20"/>
-        </w:rPr>
-        <w:t>You may v</w:t>
-      </w:r>
-      <w:r>
-        <w:rPr>
-          <w:sz w:val="24"/>
-          <w:szCs w:val="20"/>
-        </w:rPr>
-        <w:t xml:space="preserve">erify your digital copy </w:t>
-      </w:r>
-      <w:r>
-        <w:rPr>
-          <w:sz w:val="24"/>
-          <w:szCs w:val="20"/>
-        </w:rPr>
-        <w:t xml:space="preserve">at any time using a </w:t>
-      </w:r>
-      <w:r>
-        <w:rPr>
-          <w:sz w:val="24"/>
-          <w:szCs w:val="20"/>
-        </w:rPr>
-        <w:t xml:space="preserve">hashing tool or online service such as </w:t>
-      </w:r>
-      <w:hyperlink r:id="rId15" w:history="1">
-        <w:r>
-          <w:rPr>
-            <w:rStyle w:val="Hyperlink"/>
-            <w:sz w:val="24"/>
-            <w:szCs w:val="20"/>
-          </w:rPr>
-          <w:t>https://md5file.com/calculator</w:t>
-        </w:r>
-      </w:hyperlink>
-      <w:r>
-        <w:rPr>
-          <w:sz w:val="24"/>
-          <w:szCs w:val="20"/>
-        </w:rPr>
-        <w:t>.</w:t>
-      </w:r>
-      <w:r>
-        <w:rPr>
-          <w:noProof/>
+    </w:p>
+    <w:p>
+      <w:pPr>
+        <w:spacing w:after="0"/>
+        <w:ind w:firstLine="720"/>
+        <w:rPr>
+          <w:sz w:val="24"/>
+          <w:szCs w:val="20"/>
+        </w:rPr>
+      </w:pPr>
+      <w:r>
+        <w:rPr>
+          <w:sz w:val="24"/>
+          <w:szCs w:val="20"/>
+        </w:rPr>
+        <w:t>Certificate Filename</w:t>
+      </w:r>
+      <w:r>
+        <w:rPr>
+          <w:sz w:val="24"/>
+          <w:szCs w:val="20"/>
+        </w:rPr>
+        <w:t xml:space="preserve">: </w:t>
+      </w:r>
+      <w:r>
+        <w:rPr>
+          <w:sz w:val="24"/>
+          <w:szCs w:val="20"/>
+        </w:rPr>
+        <w:t xml:space="preserve">   </w:t>
+      </w:r>
+      <w:r>
+        <w:rPr>
+          <w:sz w:val="20"/>
+          <w:szCs w:val="20"/>
         </w:rPr>
         <w:t xml:space="preserve"> </w:t>
+      </w:r>
+      <w:r>
+        <w:rPr>
+          <w:sz w:val="24"/>
+          <w:szCs w:val="20"/>
+        </w:rPr>
+        <w:t>__filename_1__</w:t>
+      </w:r>
+    </w:p>
+    <w:p>
+      <w:pPr>
+        <w:spacing w:after="0"/>
+        <w:ind w:firstLine="720"/>
+        <w:rPr>
+          <w:sz w:val="20"/>
+          <w:szCs w:val="20"/>
+        </w:rPr>
+      </w:pPr>
+      <w:r>
+        <w:rPr>
+          <w:sz w:val="24"/>
+          <w:szCs w:val="20"/>
+        </w:rPr>
+        <w:t>Certificate SHA-256</w:t>
+      </w:r>
+      <w:r>
+        <w:rPr>
+          <w:sz w:val="24"/>
+          <w:szCs w:val="20"/>
+        </w:rPr>
+        <w:t>:</w:t>
+      </w:r>
+      <w:r>
+        <w:rPr>
+          <w:sz w:val="24"/>
+          <w:szCs w:val="20"/>
+        </w:rPr>
+        <w:tab/>
+      </w:r>
+      <w:r>
+        <w:rPr>
+          <w:sz w:val="24"/>
+          <w:szCs w:val="20"/>
+        </w:rPr>
+        <w:t xml:space="preserve">     </w:t>
+      </w:r>
+      <w:r>
+        <w:rPr>
+          <w:sz w:val="20"/>
+          <w:szCs w:val="20"/>
+        </w:rPr>
+        <w:t>__sha256_1__</w:t>
+      </w:r>
+    </w:p>
+    <w:p>
+      <w:pPr>
+        <w:spacing w:after="0"/>
+        <w:ind w:firstLine="720"/>
+        <w:rPr>
+          <w:sz w:val="24"/>
+          <w:szCs w:val="20"/>
+        </w:rPr>
+      </w:pPr>
+    </w:p>
+    <w:p>
+      <w:pPr>
+        <w:spacing w:after="0"/>
+        <w:ind w:firstLine="720"/>
+        <w:rPr>
+          <w:sz w:val="24"/>
+          <w:szCs w:val="20"/>
+        </w:rPr>
+      </w:pPr>
+      <w:r>
+        <w:rPr>
+          <w:sz w:val="24"/>
+          <w:szCs w:val="20"/>
+        </w:rPr>
+        <w:t>Report Filename</w:t>
+      </w:r>
+      <w:r>
+        <w:rPr>
+          <w:sz w:val="24"/>
+          <w:szCs w:val="20"/>
+        </w:rPr>
+        <w:t>:</w:t>
+      </w:r>
+      <w:r>
+        <w:rPr>
+          <w:sz w:val="24"/>
+          <w:szCs w:val="20"/>
+        </w:rPr>
+        <w:tab/>
+      </w:r>
+      <w:r>
+        <w:rPr>
+          <w:sz w:val="24"/>
+          <w:szCs w:val="20"/>
+        </w:rPr>
+        <w:t xml:space="preserve">     </w:t>
+      </w:r>
+      <w:r>
+        <w:rPr>
+          <w:sz w:val="24"/>
+          <w:szCs w:val="20"/>
+        </w:rPr>
+        <w:t>__filename_2__</w:t>
+      </w:r>
+    </w:p>
+    <w:p>
+      <w:pPr>
+        <w:spacing w:after="0"/>
+        <w:ind w:firstLine="720"/>
+        <w:rPr>
+          <w:sz w:val="20"/>
+          <w:szCs w:val="20"/>
+        </w:rPr>
+      </w:pPr>
+      <w:r>
+        <w:rPr>
+          <w:sz w:val="24"/>
+          <w:szCs w:val="20"/>
+        </w:rPr>
+        <w:t>Report SHA-256</w:t>
+      </w:r>
+      <w:r>
+        <w:rPr>
+          <w:sz w:val="24"/>
+          <w:szCs w:val="20"/>
+        </w:rPr>
+        <w:t>:</w:t>
+      </w:r>
+      <w:r>
+        <w:rPr>
+          <w:sz w:val="24"/>
+          <w:szCs w:val="20"/>
+        </w:rPr>
+        <w:tab/>
+      </w:r>
+      <w:r>
+        <w:rPr>
+          <w:sz w:val="24"/>
+          <w:szCs w:val="20"/>
+        </w:rPr>
+        <w:t xml:space="preserve">     </w:t>
+      </w:r>
+      <w:r>
+        <w:rPr>
+          <w:sz w:val="20"/>
+          <w:szCs w:val="20"/>
+        </w:rPr>
+        <w:t>__sha256_2__</w:t>
+      </w:r>
+    </w:p>
+    <w:p>
+      <w:pPr>
+        <w:spacing w:after="0"/>
+        <w:rPr>
+          <w:sz w:val="24"/>
+          <w:szCs w:val="20"/>
+        </w:rPr>
+      </w:pPr>
+    </w:p>
+    <w:p>
+      <w:pPr>
+        <w:spacing w:after="0"/>
+        <w:rPr>
+          <w:sz w:val="24"/>
+          <w:szCs w:val="20"/>
+        </w:rPr>
+      </w:pPr>
+      <w:r>
+        <w:rPr>
+          <w:sz w:val="24"/>
+          <w:szCs w:val="20"/>
+        </w:rPr>
+        <w:t>The recipient of this electronic data acknowledges that the electronic data, whether digital or encrypted from the electronic document sender is intended to authenticate the authenticity of the electronic data by means of electronic security protection.</w:t>
+      </w:r>
+    </w:p>
+    <w:p>
+      <w:pPr>
+        <w:spacing w:after="0"/>
+        <w:rPr>
+          <w:sz w:val="24"/>
+          <w:szCs w:val="20"/>
+        </w:rPr>
+      </w:pPr>
+    </w:p>
+    <w:p>
+      <w:pPr>
+        <w:spacing w:after="0"/>
+        <w:rPr>
+          <w:sz w:val="24"/>
+          <w:szCs w:val="20"/>
+        </w:rPr>
+      </w:pPr>
+      <w:r>
+        <w:rPr>
+          <w:sz w:val="24"/>
+          <w:szCs w:val="20"/>
+        </w:rPr>
+        <w:t xml:space="preserve">Transmission of this electronic data or any other electronic document by electronic mail transmission in </w:t>
+      </w:r>
+      <w:r>
+        <w:rPr>
+          <w:sz w:val="24"/>
+          <w:szCs w:val="20"/>
+        </w:rPr>
+        <w:t>“</w:t>
+      </w:r>
+      <w:r>
+        <w:rPr>
+          <w:sz w:val="24"/>
+          <w:szCs w:val="20"/>
+        </w:rPr>
+        <w:t>Portable Document Format</w:t>
+      </w:r>
+      <w:r>
+        <w:rPr>
+          <w:sz w:val="24"/>
+          <w:szCs w:val="20"/>
+        </w:rPr>
+        <w:t>”</w:t>
+      </w:r>
+      <w:r>
+        <w:rPr>
+          <w:sz w:val="24"/>
+          <w:szCs w:val="20"/>
+        </w:rPr>
+        <w:t xml:space="preserve"> (</w:t>
+      </w:r>
+      <w:r>
+        <w:rPr>
+          <w:sz w:val="24"/>
+          <w:szCs w:val="20"/>
+        </w:rPr>
+        <w:t>“</w:t>
+      </w:r>
+      <w:r>
+        <w:rPr>
+          <w:sz w:val="24"/>
+          <w:szCs w:val="20"/>
+        </w:rPr>
+        <w:t>.pdf</w:t>
+      </w:r>
+      <w:r>
+        <w:rPr>
+          <w:sz w:val="24"/>
+          <w:szCs w:val="20"/>
+        </w:rPr>
+        <w:t>”</w:t>
+      </w:r>
+      <w:r>
+        <w:rPr>
+          <w:sz w:val="24"/>
+          <w:szCs w:val="20"/>
+        </w:rPr>
+        <w:t>) form or by any other electronic means intended to preserve the authenticity of the transmitted document, whereby the recipient of the electronic document or any third party unlawfully and intentionally secures access to the data with the intention to alter, modify or delete the data is guilty of an offence and shall be held liable in terms of the  Cybercrimes Act Number 19 of 2020.</w:t>
       </w:r>
     </w:p>
     <w:p>

</xml_diff>